<commit_message>
remove explicit oofficial publication references
</commit_message>
<xml_diff>
--- a/inst/rmarkdown/templates/phs-styles-blank/skeleton/phs-styles-blank.docx
+++ b/inst/rmarkdown/templates/phs-styles-blank/skeleton/phs-styles-blank.docx
@@ -3547,6 +3547,10 @@
 </file>
 
 <file path=customXml/item1.xml><?xml version="1.0" encoding="utf-8"?>
+<b:Sources xmlns:b="http://schemas.openxmlformats.org/officeDocument/2006/bibliography" xmlns="http://schemas.openxmlformats.org/officeDocument/2006/bibliography" SelectedStyle="\APASixthEditionOfficeOnline.xsl" StyleName="APA" Version="6"/>
+</file>
+
+<file path=customXml/item2.xml><?xml version="1.0" encoding="utf-8"?>
 <?mso-contentType ?>
 <FormTemplates xmlns="http://schemas.microsoft.com/sharepoint/v3/contenttype/forms">
   <Display>DocumentLibraryForm</Display>
@@ -3555,17 +3559,7 @@
 </FormTemplates>
 </file>
 
-<file path=customXml/item2.xml><?xml version="1.0" encoding="utf-8"?>
-<b:Sources xmlns:b="http://schemas.openxmlformats.org/officeDocument/2006/bibliography" xmlns="http://schemas.openxmlformats.org/officeDocument/2006/bibliography" SelectedStyle="\APASixthEditionOfficeOnline.xsl" StyleName="APA" Version="6"/>
-</file>
-
 <file path=customXml/item3.xml><?xml version="1.0" encoding="utf-8"?>
-<p:properties xmlns:p="http://schemas.microsoft.com/office/2006/metadata/properties" xmlns:xsi="http://www.w3.org/2001/XMLSchema-instance" xmlns:pc="http://schemas.microsoft.com/office/infopath/2007/PartnerControls">
-  <documentManagement/>
-</p:properties>
-</file>
-
-<file path=customXml/item4.xml><?xml version="1.0" encoding="utf-8"?>
 <ct:contentTypeSchema xmlns:ct="http://schemas.microsoft.com/office/2006/metadata/contentType" xmlns:ma="http://schemas.microsoft.com/office/2006/metadata/properties/metaAttributes" ct:_="" ma:_="" ma:contentTypeName="Document" ma:contentTypeID="0x01010069FC61C8359A6F4AB0B6B5AF7C67A868" ma:contentTypeVersion="4" ma:contentTypeDescription="Create a new document." ma:contentTypeScope="" ma:versionID="8844573502beadc0cfcae5f61c413718">
   <xsd:schema xmlns:xsd="http://www.w3.org/2001/XMLSchema" xmlns:xs="http://www.w3.org/2001/XMLSchema" xmlns:p="http://schemas.microsoft.com/office/2006/metadata/properties" xmlns:ns2="286f5d57-d549-49ff-9592-02fd1679dddd" targetNamespace="http://schemas.microsoft.com/office/2006/metadata/properties" ma:root="true" ma:fieldsID="93251bafb6b4991f53d7e712e2d7c63d" ns2:_="">
     <xsd:import namespace="286f5d57-d549-49ff-9592-02fd1679dddd"/>
@@ -3711,7 +3705,21 @@
 </ct:contentTypeSchema>
 </file>
 
+<file path=customXml/item4.xml><?xml version="1.0" encoding="utf-8"?>
+<p:properties xmlns:p="http://schemas.microsoft.com/office/2006/metadata/properties" xmlns:xsi="http://www.w3.org/2001/XMLSchema-instance" xmlns:pc="http://schemas.microsoft.com/office/infopath/2007/PartnerControls">
+  <documentManagement/>
+</p:properties>
+</file>
+
 <file path=customXml/itemProps1.xml><?xml version="1.0" encoding="utf-8"?>
+<ds:datastoreItem xmlns:ds="http://schemas.openxmlformats.org/officeDocument/2006/customXml" ds:itemID="{3849E116-B3D2-4241-A515-0A0CC5376A28}">
+  <ds:schemaRefs>
+    <ds:schemaRef ds:uri="http://schemas.openxmlformats.org/officeDocument/2006/bibliography"/>
+  </ds:schemaRefs>
+</ds:datastoreItem>
+</file>
+
+<file path=customXml/itemProps2.xml><?xml version="1.0" encoding="utf-8"?>
 <ds:datastoreItem xmlns:ds="http://schemas.openxmlformats.org/officeDocument/2006/customXml" ds:itemID="{909CB5D3-5BFD-4BBC-9F32-751451F9C34C}">
   <ds:schemaRefs>
     <ds:schemaRef ds:uri="http://schemas.microsoft.com/sharepoint/v3/contenttype/forms"/>
@@ -3719,24 +3727,7 @@
 </ds:datastoreItem>
 </file>
 
-<file path=customXml/itemProps2.xml><?xml version="1.0" encoding="utf-8"?>
-<ds:datastoreItem xmlns:ds="http://schemas.openxmlformats.org/officeDocument/2006/customXml" ds:itemID="{3849E116-B3D2-4241-A515-0A0CC5376A28}">
-  <ds:schemaRefs>
-    <ds:schemaRef ds:uri="http://schemas.openxmlformats.org/officeDocument/2006/bibliography"/>
-  </ds:schemaRefs>
-</ds:datastoreItem>
-</file>
-
 <file path=customXml/itemProps3.xml><?xml version="1.0" encoding="utf-8"?>
-<ds:datastoreItem xmlns:ds="http://schemas.openxmlformats.org/officeDocument/2006/customXml" ds:itemID="{6BA2688C-114F-4086-A3A1-6C7FB0D8A225}">
-  <ds:schemaRefs>
-    <ds:schemaRef ds:uri="http://schemas.microsoft.com/office/2006/metadata/properties"/>
-    <ds:schemaRef ds:uri="http://schemas.microsoft.com/office/infopath/2007/PartnerControls"/>
-  </ds:schemaRefs>
-</ds:datastoreItem>
-</file>
-
-<file path=customXml/itemProps4.xml><?xml version="1.0" encoding="utf-8"?>
 <ds:datastoreItem xmlns:ds="http://schemas.openxmlformats.org/officeDocument/2006/customXml" ds:itemID="{CB4DAB26-5E00-4355-8192-EE8CB5C2DB4C}">
   <ds:schemaRefs>
     <ds:schemaRef ds:uri="http://schemas.microsoft.com/office/2006/metadata/contentType"/>
@@ -3752,4 +3743,13 @@
     <ds:schemaRef ds:uri="http://schemas.microsoft.com/internal/obd"/>
   </ds:schemaRefs>
 </ds:datastoreItem>
+</file>
+
+<file path=customXml/itemProps4.xml><?xml version="1.0" encoding="utf-8"?>
+<ds:datastoreItem xmlns:ds="http://schemas.openxmlformats.org/officeDocument/2006/customXml" ds:itemID="{6BA2688C-114F-4086-A3A1-6C7FB0D8A225}">
+  <ds:schemaRefs>
+    <ds:schemaRef ds:uri="http://schemas.microsoft.com/office/2006/metadata/properties"/>
+    <ds:schemaRef ds:uri="http://schemas.microsoft.com/office/infopath/2007/PartnerControls"/>
+  </ds:schemaRefs>
+</ds:datastoreItem>
 </file>
</xml_diff>